<commit_message>
Adding modification to a .docx file for project 17 - Jar Plugin. Learning Apache Maven
</commit_message>
<xml_diff>
--- a/In Progress - Learning Apache Maven/17 - JAR Plugin/17a - JAR Plugin Test Project --mvn jar jar -Djar.finalname=testFinal -DforceCreation=true .docx
+++ b/In Progress - Learning Apache Maven/17 - JAR Plugin/17a - JAR Plugin Test Project --mvn jar jar -Djar.finalname=testFinal -DforceCreation=true .docx
@@ -13,53 +13,23 @@
         <w:rPr>
           <w:lang w:val="sv-SE"/>
         </w:rPr>
-        <w:t>mvn jar:jar</w:t>
+        <w:t xml:space="preserve">mvn </w:t>
       </w:r>
       <w:r>
         <w:rPr>
           <w:lang w:val="sv-SE"/>
         </w:rPr>
-        <w:t xml:space="preserve"> </w:t>
-      </w:r>
-      <w:r>
-        <w:rPr>
-          <w:lang w:val="sv-SE"/>
-        </w:rPr>
-        <w:t xml:space="preserve"> -Djar.finalname=testFina</w:t>
-      </w:r>
-    </w:p>
-    <w:p>
-      <w:pPr>
-        <w:pStyle w:val="Title"/>
-      </w:pPr>
-      <w:proofErr w:type="spellStart"/>
-      <w:proofErr w:type="gramStart"/>
-      <w:r>
-        <w:t>lName</w:t>
-      </w:r>
-      <w:proofErr w:type="spellEnd"/>
-      <w:r>
-        <w:t xml:space="preserve"> </w:t>
-      </w:r>
-      <w:r>
-        <w:t xml:space="preserve"> </w:t>
-      </w:r>
-      <w:r>
-        <w:t>-</w:t>
-      </w:r>
-      <w:proofErr w:type="spellStart"/>
-      <w:proofErr w:type="gramEnd"/>
-      <w:r>
-        <w:t>DforceCreation</w:t>
-      </w:r>
-      <w:proofErr w:type="spellEnd"/>
-      <w:r>
-        <w:t xml:space="preserve">=true </w:t>
-      </w:r>
-    </w:p>
-    <w:p>
-      <w:bookmarkStart w:id="0" w:name="_GoBack"/>
-      <w:bookmarkEnd w:id="0"/>
+        <w:t>compile</w:t>
+      </w:r>
+    </w:p>
+    <w:p/>
+    <w:p>
+      <w:r>
+        <w:t>with changes in the P</w:t>
+      </w:r>
+      <w:r>
+        <w:t>OM file</w:t>
+      </w:r>
     </w:p>
     <w:p>
       <w:r>
@@ -82,6 +52,8 @@
     </w:p>
     <w:p/>
     <w:p>
+      <w:bookmarkStart w:id="0" w:name="_GoBack"/>
+      <w:bookmarkEnd w:id="0"/>
       <w:r>
         <w:t>[INFO] Scanning for projects...</w:t>
       </w:r>
@@ -98,7 +70,7 @@
     </w:p>
     <w:p>
       <w:r>
-        <w:t>[INFO] Building 17-JARPluginTestProject 1.0</w:t>
+        <w:t>[INFO] Building 18-JavadocPlugin 1.0</w:t>
       </w:r>
     </w:p>
     <w:p>
@@ -113,12 +85,1407 @@
     </w:p>
     <w:p>
       <w:r>
-        <w:t>[INFO] --- maven-jar-plugin:2.4:jar (default-cli) @ 17-JARPluginTestProject ---</w:t>
-      </w:r>
-    </w:p>
-    <w:p>
-      <w:r>
-        <w:t>[WARNING] JAR will be empty - no content was marked for inclusion!</w:t>
+        <w:t>[INFO] --- maven-resources-plugin:2.6:resources (default-resources) @ 18-JavadocPlugin ---</w:t>
+      </w:r>
+    </w:p>
+    <w:p>
+      <w:r>
+        <w:t>[INFO] Using 'UTF-8' encoding to copy filtered resources.</w:t>
+      </w:r>
+    </w:p>
+    <w:p>
+      <w:r>
+        <w:t xml:space="preserve">[INFO] skip </w:t>
+      </w:r>
+      <w:proofErr w:type="gramStart"/>
+      <w:r>
+        <w:t>non existing</w:t>
+      </w:r>
+      <w:proofErr w:type="gramEnd"/>
+      <w:r>
+        <w:t xml:space="preserve"> </w:t>
+      </w:r>
+      <w:proofErr w:type="spellStart"/>
+      <w:r>
+        <w:t>resourceDirectory</w:t>
+      </w:r>
+      <w:proofErr w:type="spellEnd"/>
+      <w:r>
+        <w:t xml:space="preserve"> D:\1 GitHub\</w:t>
+      </w:r>
+      <w:proofErr w:type="spellStart"/>
+      <w:r>
+        <w:t>arcyfelix</w:t>
+      </w:r>
+      <w:proofErr w:type="spellEnd"/>
+      <w:r>
+        <w:t>\Courses\In Progress - Learning Apache Maven\18 - Javadoc Plugin\18-JavadocPlu</w:t>
+      </w:r>
+    </w:p>
+    <w:p>
+      <w:r>
+        <w:t>gin\</w:t>
+      </w:r>
+      <w:proofErr w:type="spellStart"/>
+      <w:r>
+        <w:t>src</w:t>
+      </w:r>
+      <w:proofErr w:type="spellEnd"/>
+      <w:r>
+        <w:t>\main\resources</w:t>
+      </w:r>
+    </w:p>
+    <w:p>
+      <w:r>
+        <w:t>[INFO]</w:t>
+      </w:r>
+    </w:p>
+    <w:p>
+      <w:r>
+        <w:t>[INFO] --- maven-compiler-plugin:3.</w:t>
+      </w:r>
+      <w:proofErr w:type="gramStart"/>
+      <w:r>
+        <w:t>2:compile</w:t>
+      </w:r>
+      <w:proofErr w:type="gramEnd"/>
+      <w:r>
+        <w:t xml:space="preserve"> (default-compile) @ 18-JavadocPlugin ---</w:t>
+      </w:r>
+    </w:p>
+    <w:p>
+      <w:r>
+        <w:t>[INFO] Changes detected - recompiling the module!</w:t>
+      </w:r>
+    </w:p>
+    <w:p>
+      <w:r>
+        <w:t>[INFO] Compiling 2 source files to D:\1 GitHub\</w:t>
+      </w:r>
+      <w:proofErr w:type="spellStart"/>
+      <w:r>
+        <w:t>arcyfelix</w:t>
+      </w:r>
+      <w:proofErr w:type="spellEnd"/>
+      <w:r>
+        <w:t>\Courses\In Progress - Learning Apache Maven\18 - Javadoc Plugin\18-JavadocPlugin\target\classes</w:t>
+      </w:r>
+    </w:p>
+    <w:p>
+      <w:r>
+        <w:t xml:space="preserve">[parsing started </w:t>
+      </w:r>
+      <w:proofErr w:type="spellStart"/>
+      <w:proofErr w:type="gramStart"/>
+      <w:r>
+        <w:t>RegularFileObject</w:t>
+      </w:r>
+      <w:proofErr w:type="spellEnd"/>
+      <w:r>
+        <w:t>[</w:t>
+      </w:r>
+      <w:proofErr w:type="gramEnd"/>
+      <w:r>
+        <w:t>D:\1 GitHub\</w:t>
+      </w:r>
+      <w:proofErr w:type="spellStart"/>
+      <w:r>
+        <w:t>arcyfelix</w:t>
+      </w:r>
+      <w:proofErr w:type="spellEnd"/>
+      <w:r>
+        <w:t>\Courses\In Progress - Learning Apache Maven\18 - Javadoc Plugin\18-JavadocPlugin\src\main\java\com\github\arcyfelix\AdditionalClass.java]]</w:t>
+      </w:r>
+    </w:p>
+    <w:p>
+      <w:r>
+        <w:t>[parsing completed 36ms]</w:t>
+      </w:r>
+    </w:p>
+    <w:p>
+      <w:r>
+        <w:t xml:space="preserve">[parsing started </w:t>
+      </w:r>
+      <w:proofErr w:type="spellStart"/>
+      <w:proofErr w:type="gramStart"/>
+      <w:r>
+        <w:t>RegularFileObject</w:t>
+      </w:r>
+      <w:proofErr w:type="spellEnd"/>
+      <w:r>
+        <w:t>[</w:t>
+      </w:r>
+      <w:proofErr w:type="gramEnd"/>
+      <w:r>
+        <w:t>D:\1 GitHub\</w:t>
+      </w:r>
+      <w:proofErr w:type="spellStart"/>
+      <w:r>
+        <w:t>arcyfelix</w:t>
+      </w:r>
+      <w:proofErr w:type="spellEnd"/>
+      <w:r>
+        <w:t>\Courses\In Progress - Learning Apache Maven\18 - Javadoc Plugin\18-JavadocPlugin\</w:t>
+      </w:r>
+      <w:proofErr w:type="spellStart"/>
+      <w:r>
+        <w:t>src</w:t>
+      </w:r>
+      <w:proofErr w:type="spellEnd"/>
+      <w:r>
+        <w:t>\</w:t>
+      </w:r>
+    </w:p>
+    <w:p>
+      <w:r>
+        <w:t>main\java\com\</w:t>
+      </w:r>
+      <w:proofErr w:type="spellStart"/>
+      <w:r>
+        <w:t>github</w:t>
+      </w:r>
+      <w:proofErr w:type="spellEnd"/>
+      <w:r>
+        <w:t>\</w:t>
+      </w:r>
+      <w:proofErr w:type="spellStart"/>
+      <w:r>
+        <w:t>arcyfelix</w:t>
+      </w:r>
+      <w:proofErr w:type="spellEnd"/>
+      <w:r>
+        <w:t>\App.java]]</w:t>
+      </w:r>
+    </w:p>
+    <w:p>
+      <w:r>
+        <w:t>[parsing completed 6ms]</w:t>
+      </w:r>
+    </w:p>
+    <w:p>
+      <w:r>
+        <w:t>[search path for source files: D:\1 GitHub\</w:t>
+      </w:r>
+      <w:proofErr w:type="spellStart"/>
+      <w:r>
+        <w:t>arcyfelix</w:t>
+      </w:r>
+      <w:proofErr w:type="spellEnd"/>
+      <w:r>
+        <w:t>\Courses\In Progress - Learning Apache Maven\18 - Javadoc Plugin\18-JavadocPlugin\</w:t>
+      </w:r>
+      <w:proofErr w:type="spellStart"/>
+      <w:r>
+        <w:t>src</w:t>
+      </w:r>
+      <w:proofErr w:type="spellEnd"/>
+      <w:r>
+        <w:t>\main</w:t>
+      </w:r>
+    </w:p>
+    <w:p>
+      <w:r>
+        <w:t>\</w:t>
+      </w:r>
+      <w:proofErr w:type="spellStart"/>
+      <w:proofErr w:type="gramStart"/>
+      <w:r>
+        <w:t>java,D</w:t>
+      </w:r>
+      <w:proofErr w:type="spellEnd"/>
+      <w:r>
+        <w:t>:\1</w:t>
+      </w:r>
+      <w:proofErr w:type="gramEnd"/>
+      <w:r>
+        <w:t xml:space="preserve"> GitHub\</w:t>
+      </w:r>
+      <w:proofErr w:type="spellStart"/>
+      <w:r>
+        <w:t>arcyfelix</w:t>
+      </w:r>
+      <w:proofErr w:type="spellEnd"/>
+      <w:r>
+        <w:t>\Courses\In Progress - Learning Apache Maven\18 - Javadoc Plugin\18-JavadocPlugin\target\generated-sources\annotations]</w:t>
+      </w:r>
+    </w:p>
+    <w:p>
+      <w:r>
+        <w:lastRenderedPageBreak/>
+        <w:t xml:space="preserve">[search path for class files: C:\Program </w:t>
+      </w:r>
+      <w:proofErr w:type="gramStart"/>
+      <w:r>
+        <w:t>Files\Java\jdk1.8.0_151\</w:t>
+      </w:r>
+      <w:proofErr w:type="spellStart"/>
+      <w:r>
+        <w:t>jre</w:t>
+      </w:r>
+      <w:proofErr w:type="spellEnd"/>
+      <w:r>
+        <w:t>\lib\</w:t>
+      </w:r>
+      <w:proofErr w:type="spellStart"/>
+      <w:r>
+        <w:t>resources.jar,C</w:t>
+      </w:r>
+      <w:proofErr w:type="spellEnd"/>
+      <w:r>
+        <w:t>:\Program</w:t>
+      </w:r>
+      <w:proofErr w:type="gramEnd"/>
+      <w:r>
+        <w:t xml:space="preserve"> Files\Java\jdk1.8.0_151\</w:t>
+      </w:r>
+      <w:proofErr w:type="spellStart"/>
+      <w:r>
+        <w:t>jre</w:t>
+      </w:r>
+      <w:proofErr w:type="spellEnd"/>
+      <w:r>
+        <w:t>\lib\</w:t>
+      </w:r>
+      <w:proofErr w:type="spellStart"/>
+      <w:r>
+        <w:t>rt.jar,C</w:t>
+      </w:r>
+      <w:proofErr w:type="spellEnd"/>
+      <w:r>
+        <w:t>:\</w:t>
+      </w:r>
+      <w:proofErr w:type="spellStart"/>
+      <w:r>
+        <w:t>Pr</w:t>
+      </w:r>
+      <w:proofErr w:type="spellEnd"/>
+    </w:p>
+    <w:p>
+      <w:proofErr w:type="spellStart"/>
+      <w:r>
+        <w:t>ogram</w:t>
+      </w:r>
+      <w:proofErr w:type="spellEnd"/>
+      <w:r>
+        <w:t xml:space="preserve"> </w:t>
+      </w:r>
+      <w:proofErr w:type="gramStart"/>
+      <w:r>
+        <w:t>Files\Java\jdk1.8.0_151\</w:t>
+      </w:r>
+      <w:proofErr w:type="spellStart"/>
+      <w:r>
+        <w:t>jre</w:t>
+      </w:r>
+      <w:proofErr w:type="spellEnd"/>
+      <w:r>
+        <w:t>\lib\</w:t>
+      </w:r>
+      <w:proofErr w:type="spellStart"/>
+      <w:r>
+        <w:t>sunrsasign.jar,C</w:t>
+      </w:r>
+      <w:proofErr w:type="spellEnd"/>
+      <w:r>
+        <w:t>:\Program</w:t>
+      </w:r>
+      <w:proofErr w:type="gramEnd"/>
+      <w:r>
+        <w:t xml:space="preserve"> Files\Java\jdk1.8.0_151\</w:t>
+      </w:r>
+      <w:proofErr w:type="spellStart"/>
+      <w:r>
+        <w:t>jre</w:t>
+      </w:r>
+      <w:proofErr w:type="spellEnd"/>
+      <w:r>
+        <w:t>\lib\</w:t>
+      </w:r>
+      <w:proofErr w:type="spellStart"/>
+      <w:r>
+        <w:t>jsse.jar,C</w:t>
+      </w:r>
+      <w:proofErr w:type="spellEnd"/>
+      <w:r>
+        <w:t>:\Program Files\Java\jdk1.8.0_151\</w:t>
+      </w:r>
+      <w:proofErr w:type="spellStart"/>
+      <w:r>
+        <w:t>jr</w:t>
+      </w:r>
+      <w:proofErr w:type="spellEnd"/>
+    </w:p>
+    <w:p>
+      <w:proofErr w:type="gramStart"/>
+      <w:r>
+        <w:t>e\lib\</w:t>
+      </w:r>
+      <w:proofErr w:type="spellStart"/>
+      <w:r>
+        <w:t>jce.jar,C</w:t>
+      </w:r>
+      <w:proofErr w:type="spellEnd"/>
+      <w:r>
+        <w:t>:\Program</w:t>
+      </w:r>
+      <w:proofErr w:type="gramEnd"/>
+      <w:r>
+        <w:t xml:space="preserve"> Files\Java\jdk1.8.0_151\</w:t>
+      </w:r>
+      <w:proofErr w:type="spellStart"/>
+      <w:r>
+        <w:t>jre</w:t>
+      </w:r>
+      <w:proofErr w:type="spellEnd"/>
+      <w:r>
+        <w:t>\lib\</w:t>
+      </w:r>
+      <w:proofErr w:type="spellStart"/>
+      <w:r>
+        <w:t>charsets.jar,C</w:t>
+      </w:r>
+      <w:proofErr w:type="spellEnd"/>
+      <w:r>
+        <w:t>:\Program Files\Java\jdk1.8.0_151\</w:t>
+      </w:r>
+      <w:proofErr w:type="spellStart"/>
+      <w:r>
+        <w:t>jre</w:t>
+      </w:r>
+      <w:proofErr w:type="spellEnd"/>
+      <w:r>
+        <w:t>\lib\</w:t>
+      </w:r>
+      <w:proofErr w:type="spellStart"/>
+      <w:r>
+        <w:t>jfr.jar,C</w:t>
+      </w:r>
+      <w:proofErr w:type="spellEnd"/>
+      <w:r>
+        <w:t>:\Program Files\Java</w:t>
+      </w:r>
+    </w:p>
+    <w:p>
+      <w:proofErr w:type="gramStart"/>
+      <w:r>
+        <w:t>\jdk1.8.0_151\</w:t>
+      </w:r>
+      <w:proofErr w:type="spellStart"/>
+      <w:r>
+        <w:t>jre</w:t>
+      </w:r>
+      <w:proofErr w:type="spellEnd"/>
+      <w:r>
+        <w:t>\</w:t>
+      </w:r>
+      <w:proofErr w:type="spellStart"/>
+      <w:r>
+        <w:t>classes,C</w:t>
+      </w:r>
+      <w:proofErr w:type="spellEnd"/>
+      <w:r>
+        <w:t>:\Program</w:t>
+      </w:r>
+      <w:proofErr w:type="gramEnd"/>
+      <w:r>
+        <w:t xml:space="preserve"> Files\Java\jdk1.8.0_151\jre\lib\ext\access-bridge-64.jar,C:\Program Files\Java\jdk1.8.0_151\</w:t>
+      </w:r>
+      <w:proofErr w:type="spellStart"/>
+      <w:r>
+        <w:t>jre</w:t>
+      </w:r>
+      <w:proofErr w:type="spellEnd"/>
+      <w:r>
+        <w:t>\lib\</w:t>
+      </w:r>
+      <w:proofErr w:type="spellStart"/>
+      <w:r>
+        <w:t>ext</w:t>
+      </w:r>
+      <w:proofErr w:type="spellEnd"/>
+      <w:r>
+        <w:t>\c</w:t>
+      </w:r>
+    </w:p>
+    <w:p>
+      <w:proofErr w:type="spellStart"/>
+      <w:proofErr w:type="gramStart"/>
+      <w:r>
+        <w:t>ldrdata.jar,C</w:t>
+      </w:r>
+      <w:proofErr w:type="spellEnd"/>
+      <w:r>
+        <w:t>:\Program</w:t>
+      </w:r>
+      <w:proofErr w:type="gramEnd"/>
+      <w:r>
+        <w:t xml:space="preserve"> Files\Java\jdk1.8.0_151\</w:t>
+      </w:r>
+      <w:proofErr w:type="spellStart"/>
+      <w:r>
+        <w:t>jre</w:t>
+      </w:r>
+      <w:proofErr w:type="spellEnd"/>
+      <w:r>
+        <w:t>\lib\</w:t>
+      </w:r>
+      <w:proofErr w:type="spellStart"/>
+      <w:r>
+        <w:t>ext</w:t>
+      </w:r>
+      <w:proofErr w:type="spellEnd"/>
+      <w:r>
+        <w:t>\</w:t>
+      </w:r>
+      <w:proofErr w:type="spellStart"/>
+      <w:r>
+        <w:t>dnsns.jar,C</w:t>
+      </w:r>
+      <w:proofErr w:type="spellEnd"/>
+      <w:r>
+        <w:t>:\Program Files\Java\jdk1.8.0_151\</w:t>
+      </w:r>
+      <w:proofErr w:type="spellStart"/>
+      <w:r>
+        <w:t>jre</w:t>
+      </w:r>
+      <w:proofErr w:type="spellEnd"/>
+      <w:r>
+        <w:t>\lib\</w:t>
+      </w:r>
+      <w:proofErr w:type="spellStart"/>
+      <w:r>
+        <w:t>ext</w:t>
+      </w:r>
+      <w:proofErr w:type="spellEnd"/>
+      <w:r>
+        <w:t>\</w:t>
+      </w:r>
+      <w:proofErr w:type="spellStart"/>
+      <w:r>
+        <w:t>jaccess.jar,C</w:t>
+      </w:r>
+      <w:proofErr w:type="spellEnd"/>
+      <w:r>
+        <w:t>:\Program Fil</w:t>
+      </w:r>
+    </w:p>
+    <w:p>
+      <w:proofErr w:type="spellStart"/>
+      <w:proofErr w:type="gramStart"/>
+      <w:r>
+        <w:t>es</w:t>
+      </w:r>
+      <w:proofErr w:type="spellEnd"/>
+      <w:r>
+        <w:t>\Java\jdk1.8.0_151\</w:t>
+      </w:r>
+      <w:proofErr w:type="spellStart"/>
+      <w:r>
+        <w:t>jre</w:t>
+      </w:r>
+      <w:proofErr w:type="spellEnd"/>
+      <w:r>
+        <w:t>\lib\</w:t>
+      </w:r>
+      <w:proofErr w:type="spellStart"/>
+      <w:r>
+        <w:t>ext</w:t>
+      </w:r>
+      <w:proofErr w:type="spellEnd"/>
+      <w:r>
+        <w:t>\</w:t>
+      </w:r>
+      <w:proofErr w:type="spellStart"/>
+      <w:r>
+        <w:t>jfxrt.jar,C</w:t>
+      </w:r>
+      <w:proofErr w:type="spellEnd"/>
+      <w:r>
+        <w:t>:\Program</w:t>
+      </w:r>
+      <w:proofErr w:type="gramEnd"/>
+      <w:r>
+        <w:t xml:space="preserve"> Files\Java\jdk1.8.0_151\</w:t>
+      </w:r>
+      <w:proofErr w:type="spellStart"/>
+      <w:r>
+        <w:t>jre</w:t>
+      </w:r>
+      <w:proofErr w:type="spellEnd"/>
+      <w:r>
+        <w:t>\lib\</w:t>
+      </w:r>
+      <w:proofErr w:type="spellStart"/>
+      <w:r>
+        <w:t>ext</w:t>
+      </w:r>
+      <w:proofErr w:type="spellEnd"/>
+      <w:r>
+        <w:t>\</w:t>
+      </w:r>
+      <w:proofErr w:type="spellStart"/>
+      <w:r>
+        <w:t>localedata.jar,C</w:t>
+      </w:r>
+      <w:proofErr w:type="spellEnd"/>
+      <w:r>
+        <w:t>:\Program Files\Java\jdk1.8.0_151\</w:t>
+      </w:r>
+      <w:proofErr w:type="spellStart"/>
+      <w:r>
+        <w:t>jr</w:t>
+      </w:r>
+      <w:proofErr w:type="spellEnd"/>
+    </w:p>
+    <w:p>
+      <w:proofErr w:type="gramStart"/>
+      <w:r>
+        <w:t>e\lib\</w:t>
+      </w:r>
+      <w:proofErr w:type="spellStart"/>
+      <w:r>
+        <w:t>ext</w:t>
+      </w:r>
+      <w:proofErr w:type="spellEnd"/>
+      <w:r>
+        <w:t>\</w:t>
+      </w:r>
+      <w:proofErr w:type="spellStart"/>
+      <w:r>
+        <w:t>nashorn.jar,C</w:t>
+      </w:r>
+      <w:proofErr w:type="spellEnd"/>
+      <w:r>
+        <w:t>:\Program</w:t>
+      </w:r>
+      <w:proofErr w:type="gramEnd"/>
+      <w:r>
+        <w:t xml:space="preserve"> Files\Java\jdk1.8.0_151\</w:t>
+      </w:r>
+      <w:proofErr w:type="spellStart"/>
+      <w:r>
+        <w:t>jre</w:t>
+      </w:r>
+      <w:proofErr w:type="spellEnd"/>
+      <w:r>
+        <w:t>\lib\</w:t>
+      </w:r>
+      <w:proofErr w:type="spellStart"/>
+      <w:r>
+        <w:t>ext</w:t>
+      </w:r>
+      <w:proofErr w:type="spellEnd"/>
+      <w:r>
+        <w:t>\</w:t>
+      </w:r>
+      <w:proofErr w:type="spellStart"/>
+      <w:r>
+        <w:t>sunec.jar,C</w:t>
+      </w:r>
+      <w:proofErr w:type="spellEnd"/>
+      <w:r>
+        <w:t>:\Program Files\Java\jdk1.8.0_151\</w:t>
+      </w:r>
+      <w:proofErr w:type="spellStart"/>
+      <w:r>
+        <w:t>jre</w:t>
+      </w:r>
+      <w:proofErr w:type="spellEnd"/>
+      <w:r>
+        <w:t>\lib\</w:t>
+      </w:r>
+      <w:proofErr w:type="spellStart"/>
+      <w:r>
+        <w:t>ext</w:t>
+      </w:r>
+      <w:proofErr w:type="spellEnd"/>
+      <w:r>
+        <w:t>\</w:t>
+      </w:r>
+      <w:proofErr w:type="spellStart"/>
+      <w:r>
+        <w:t>sunjce_provider</w:t>
+      </w:r>
+      <w:proofErr w:type="spellEnd"/>
+      <w:r>
+        <w:t>.</w:t>
+      </w:r>
+    </w:p>
+    <w:p>
+      <w:proofErr w:type="spellStart"/>
+      <w:proofErr w:type="gramStart"/>
+      <w:r>
+        <w:t>jar,C</w:t>
+      </w:r>
+      <w:proofErr w:type="spellEnd"/>
+      <w:r>
+        <w:t>:\Program</w:t>
+      </w:r>
+      <w:proofErr w:type="gramEnd"/>
+      <w:r>
+        <w:t xml:space="preserve"> Files\Java\jdk1.8.0_151\</w:t>
+      </w:r>
+      <w:proofErr w:type="spellStart"/>
+      <w:r>
+        <w:t>jre</w:t>
+      </w:r>
+      <w:proofErr w:type="spellEnd"/>
+      <w:r>
+        <w:t>\lib\</w:t>
+      </w:r>
+      <w:proofErr w:type="spellStart"/>
+      <w:r>
+        <w:t>ext</w:t>
+      </w:r>
+      <w:proofErr w:type="spellEnd"/>
+      <w:r>
+        <w:t>\</w:t>
+      </w:r>
+      <w:proofErr w:type="spellStart"/>
+      <w:r>
+        <w:t>sunmscapi.jar,C</w:t>
+      </w:r>
+      <w:proofErr w:type="spellEnd"/>
+      <w:r>
+        <w:t>:\Program Files\Java\jdk1.8.0_151\</w:t>
+      </w:r>
+      <w:proofErr w:type="spellStart"/>
+      <w:r>
+        <w:t>jre</w:t>
+      </w:r>
+      <w:proofErr w:type="spellEnd"/>
+      <w:r>
+        <w:t>\lib\</w:t>
+      </w:r>
+      <w:proofErr w:type="spellStart"/>
+      <w:r>
+        <w:t>ext</w:t>
+      </w:r>
+      <w:proofErr w:type="spellEnd"/>
+      <w:r>
+        <w:t>\sunpkcs11.jar,C:\Program Files</w:t>
+      </w:r>
+    </w:p>
+    <w:p>
+      <w:proofErr w:type="gramStart"/>
+      <w:r>
+        <w:t>\Java\jdk1.8.0_151\</w:t>
+      </w:r>
+      <w:proofErr w:type="spellStart"/>
+      <w:r>
+        <w:t>jre</w:t>
+      </w:r>
+      <w:proofErr w:type="spellEnd"/>
+      <w:r>
+        <w:t>\lib\</w:t>
+      </w:r>
+      <w:proofErr w:type="spellStart"/>
+      <w:r>
+        <w:t>ext</w:t>
+      </w:r>
+      <w:proofErr w:type="spellEnd"/>
+      <w:r>
+        <w:t>\</w:t>
+      </w:r>
+      <w:proofErr w:type="spellStart"/>
+      <w:r>
+        <w:t>zipfs.jar,D</w:t>
+      </w:r>
+      <w:proofErr w:type="spellEnd"/>
+      <w:r>
+        <w:t>:\1</w:t>
+      </w:r>
+      <w:proofErr w:type="gramEnd"/>
+      <w:r>
+        <w:t xml:space="preserve"> GitHub\</w:t>
+      </w:r>
+      <w:proofErr w:type="spellStart"/>
+      <w:r>
+        <w:t>arcyfelix</w:t>
+      </w:r>
+      <w:proofErr w:type="spellEnd"/>
+      <w:r>
+        <w:t>\Courses\In Progress - Learning Apache Maven\18 - Javadoc Plugin\18-JavadocPlugi</w:t>
+      </w:r>
+    </w:p>
+    <w:p>
+      <w:r>
+        <w:t>n</w:t>
+      </w:r>
+      <w:proofErr w:type="gramStart"/>
+      <w:r>
+        <w:t>\target\classes,C:\Users\Arcyfelix\.m2\repository\org\apache\commons\commons-lang3\3.3.2\commons-lang3-3.3.2.jar,.</w:t>
+      </w:r>
+      <w:proofErr w:type="gramEnd"/>
+      <w:r>
+        <w:t>]</w:t>
+      </w:r>
+    </w:p>
+    <w:p>
+      <w:r>
+        <w:t xml:space="preserve">[loading </w:t>
+      </w:r>
+      <w:proofErr w:type="spellStart"/>
+      <w:proofErr w:type="gramStart"/>
+      <w:r>
+        <w:t>ZipFileIndexFileObject</w:t>
+      </w:r>
+      <w:proofErr w:type="spellEnd"/>
+      <w:r>
+        <w:t>[</w:t>
+      </w:r>
+      <w:proofErr w:type="gramEnd"/>
+      <w:r>
+        <w:t>C:\Program Files\Java\jdk1.8.0_151\lib\ct.sym(META-INF/sym/rt.jar/java/lang/Object.class)]]</w:t>
+      </w:r>
+    </w:p>
+    <w:p>
+      <w:r>
+        <w:t xml:space="preserve">[loading </w:t>
+      </w:r>
+      <w:proofErr w:type="spellStart"/>
+      <w:proofErr w:type="gramStart"/>
+      <w:r>
+        <w:t>ZipFileIndexFileObject</w:t>
+      </w:r>
+      <w:proofErr w:type="spellEnd"/>
+      <w:r>
+        <w:t>[</w:t>
+      </w:r>
+      <w:proofErr w:type="gramEnd"/>
+      <w:r>
+        <w:t>C:\Program Files\Java\jdk1.8.0_151\lib\ct.sym(META-INF/sym/rt.jar/java/lang/String.class)]]</w:t>
+      </w:r>
+    </w:p>
+    <w:p>
+      <w:r>
+        <w:t xml:space="preserve">[checking </w:t>
+      </w:r>
+      <w:proofErr w:type="spellStart"/>
+      <w:proofErr w:type="gramStart"/>
+      <w:r>
+        <w:t>com.github</w:t>
+      </w:r>
+      <w:proofErr w:type="gramEnd"/>
+      <w:r>
+        <w:t>.arcyfelix.AdditionalClass</w:t>
+      </w:r>
+      <w:proofErr w:type="spellEnd"/>
+      <w:r>
+        <w:t>]</w:t>
+      </w:r>
+    </w:p>
+    <w:p>
+      <w:r>
+        <w:t xml:space="preserve">[loading </w:t>
+      </w:r>
+      <w:proofErr w:type="spellStart"/>
+      <w:proofErr w:type="gramStart"/>
+      <w:r>
+        <w:t>ZipFileIndexFileObject</w:t>
+      </w:r>
+      <w:proofErr w:type="spellEnd"/>
+      <w:r>
+        <w:t>[</w:t>
+      </w:r>
+      <w:proofErr w:type="gramEnd"/>
+      <w:r>
+        <w:t>C:\Program Files\Java\jdk1.8.0_151\lib\ct.sym(META-INF/sym/rt.jar/java/io/Serializable.class)]]</w:t>
+      </w:r>
+    </w:p>
+    <w:p>
+      <w:r>
+        <w:t xml:space="preserve">[loading </w:t>
+      </w:r>
+      <w:proofErr w:type="spellStart"/>
+      <w:proofErr w:type="gramStart"/>
+      <w:r>
+        <w:t>ZipFileIndexFileObject</w:t>
+      </w:r>
+      <w:proofErr w:type="spellEnd"/>
+      <w:r>
+        <w:t>[</w:t>
+      </w:r>
+      <w:proofErr w:type="gramEnd"/>
+      <w:r>
+        <w:t>C:\Program Files\Java\jdk1.8.0_151\lib\ct.sym(META-INF/sym/rt.jar/java/lang/AutoCloseable.class)]]</w:t>
+      </w:r>
+    </w:p>
+    <w:p>
+      <w:r>
+        <w:t xml:space="preserve">[wrote </w:t>
+      </w:r>
+      <w:proofErr w:type="spellStart"/>
+      <w:proofErr w:type="gramStart"/>
+      <w:r>
+        <w:t>RegularFileObject</w:t>
+      </w:r>
+      <w:proofErr w:type="spellEnd"/>
+      <w:r>
+        <w:t>[</w:t>
+      </w:r>
+      <w:proofErr w:type="gramEnd"/>
+      <w:r>
+        <w:t>D:\1 GitHub\</w:t>
+      </w:r>
+      <w:proofErr w:type="spellStart"/>
+      <w:r>
+        <w:t>arcyfelix</w:t>
+      </w:r>
+      <w:proofErr w:type="spellEnd"/>
+      <w:r>
+        <w:t>\Courses\In Progress - Learning Apache Maven\18 - Javadoc Plugin\18-JavadocPlugin\target\classes</w:t>
+      </w:r>
+    </w:p>
+    <w:p>
+      <w:r>
+        <w:t>\com\</w:t>
+      </w:r>
+      <w:proofErr w:type="spellStart"/>
+      <w:r>
+        <w:t>github</w:t>
+      </w:r>
+      <w:proofErr w:type="spellEnd"/>
+      <w:r>
+        <w:t>\</w:t>
+      </w:r>
+      <w:proofErr w:type="spellStart"/>
+      <w:r>
+        <w:t>arcyfelix</w:t>
+      </w:r>
+      <w:proofErr w:type="spellEnd"/>
+      <w:r>
+        <w:t>\</w:t>
+      </w:r>
+      <w:proofErr w:type="spellStart"/>
+      <w:r>
+        <w:t>AdditionalClass.class</w:t>
+      </w:r>
+      <w:proofErr w:type="spellEnd"/>
+      <w:r>
+        <w:t>]]</w:t>
+      </w:r>
+    </w:p>
+    <w:p>
+      <w:r>
+        <w:t xml:space="preserve">[checking </w:t>
+      </w:r>
+      <w:proofErr w:type="spellStart"/>
+      <w:proofErr w:type="gramStart"/>
+      <w:r>
+        <w:t>com.github</w:t>
+      </w:r>
+      <w:proofErr w:type="gramEnd"/>
+      <w:r>
+        <w:t>.arcyfelix.App</w:t>
+      </w:r>
+      <w:proofErr w:type="spellEnd"/>
+      <w:r>
+        <w:t>]</w:t>
+      </w:r>
+    </w:p>
+    <w:p>
+      <w:r>
+        <w:t xml:space="preserve">[loading </w:t>
+      </w:r>
+      <w:proofErr w:type="spellStart"/>
+      <w:proofErr w:type="gramStart"/>
+      <w:r>
+        <w:t>ZipFileIndexFileObject</w:t>
+      </w:r>
+      <w:proofErr w:type="spellEnd"/>
+      <w:r>
+        <w:t>[</w:t>
+      </w:r>
+      <w:proofErr w:type="gramEnd"/>
+      <w:r>
+        <w:t>C:\Program Files\Java\jdk1.8.0_151\lib\ct.sym(META-INF/sym/rt.jar/java/lang/System.class)]]</w:t>
+      </w:r>
+    </w:p>
+    <w:p>
+      <w:r>
+        <w:t xml:space="preserve">[loading </w:t>
+      </w:r>
+      <w:proofErr w:type="spellStart"/>
+      <w:proofErr w:type="gramStart"/>
+      <w:r>
+        <w:t>ZipFileIndexFileObject</w:t>
+      </w:r>
+      <w:proofErr w:type="spellEnd"/>
+      <w:r>
+        <w:t>[</w:t>
+      </w:r>
+      <w:proofErr w:type="gramEnd"/>
+      <w:r>
+        <w:t>C:\Program Files\Java\jdk1.8.0_151\lib\ct.sym(META-INF/sym/rt.jar/java/io/PrintStream.class)]]</w:t>
+      </w:r>
+    </w:p>
+    <w:p>
+      <w:r>
+        <w:lastRenderedPageBreak/>
+        <w:t xml:space="preserve">[loading </w:t>
+      </w:r>
+      <w:proofErr w:type="spellStart"/>
+      <w:proofErr w:type="gramStart"/>
+      <w:r>
+        <w:t>ZipFileIndexFileObject</w:t>
+      </w:r>
+      <w:proofErr w:type="spellEnd"/>
+      <w:r>
+        <w:t>[</w:t>
+      </w:r>
+      <w:proofErr w:type="gramEnd"/>
+      <w:r>
+        <w:t>C:\Program Files\Java\jdk1.8.0_151\lib\ct.sym(META-INF/sym/rt.jar/java/lang/Appendable.class)]]</w:t>
+      </w:r>
+    </w:p>
+    <w:p>
+      <w:r>
+        <w:t xml:space="preserve">[loading </w:t>
+      </w:r>
+      <w:proofErr w:type="spellStart"/>
+      <w:proofErr w:type="gramStart"/>
+      <w:r>
+        <w:t>ZipFileIndexFileObject</w:t>
+      </w:r>
+      <w:proofErr w:type="spellEnd"/>
+      <w:r>
+        <w:t>[</w:t>
+      </w:r>
+      <w:proofErr w:type="gramEnd"/>
+      <w:r>
+        <w:t>C:\Program Files\Java\jdk1.8.0_151\lib\ct.sym(META-INF/sym/rt.jar/java/io/Closeable.class)]]</w:t>
+      </w:r>
+    </w:p>
+    <w:p>
+      <w:r>
+        <w:t xml:space="preserve">[loading </w:t>
+      </w:r>
+      <w:proofErr w:type="spellStart"/>
+      <w:proofErr w:type="gramStart"/>
+      <w:r>
+        <w:t>ZipFileIndexFileObject</w:t>
+      </w:r>
+      <w:proofErr w:type="spellEnd"/>
+      <w:r>
+        <w:t>[</w:t>
+      </w:r>
+      <w:proofErr w:type="gramEnd"/>
+      <w:r>
+        <w:t>C:\Program Files\Java\jdk1.8.0_151\lib\ct.sym(META-INF/sym/rt.jar/java/io/FilterOutputStream.class)]]</w:t>
+      </w:r>
+    </w:p>
+    <w:p>
+      <w:r>
+        <w:t xml:space="preserve">[loading </w:t>
+      </w:r>
+      <w:proofErr w:type="spellStart"/>
+      <w:proofErr w:type="gramStart"/>
+      <w:r>
+        <w:t>ZipFileIndexFileObject</w:t>
+      </w:r>
+      <w:proofErr w:type="spellEnd"/>
+      <w:r>
+        <w:t>[</w:t>
+      </w:r>
+      <w:proofErr w:type="gramEnd"/>
+      <w:r>
+        <w:t>C:\Program Files\Java\jdk1.8.0_151\lib\ct.sym(META-INF/sym/rt.jar/java/io/OutputStream.class)]]</w:t>
+      </w:r>
+    </w:p>
+    <w:p>
+      <w:r>
+        <w:t xml:space="preserve">[loading </w:t>
+      </w:r>
+      <w:proofErr w:type="spellStart"/>
+      <w:proofErr w:type="gramStart"/>
+      <w:r>
+        <w:t>ZipFileIndexFileObject</w:t>
+      </w:r>
+      <w:proofErr w:type="spellEnd"/>
+      <w:r>
+        <w:t>[</w:t>
+      </w:r>
+      <w:proofErr w:type="gramEnd"/>
+      <w:r>
+        <w:t>C:\Program Files\Java\jdk1.8.0_151\lib\ct.sym(META-INF/sym/rt.jar/java/io/Flushable.class)]]</w:t>
+      </w:r>
+    </w:p>
+    <w:p>
+      <w:r>
+        <w:t xml:space="preserve">[wrote </w:t>
+      </w:r>
+      <w:proofErr w:type="spellStart"/>
+      <w:proofErr w:type="gramStart"/>
+      <w:r>
+        <w:t>RegularFileObject</w:t>
+      </w:r>
+      <w:proofErr w:type="spellEnd"/>
+      <w:r>
+        <w:t>[</w:t>
+      </w:r>
+      <w:proofErr w:type="gramEnd"/>
+      <w:r>
+        <w:t>D:\1 GitHub\</w:t>
+      </w:r>
+      <w:proofErr w:type="spellStart"/>
+      <w:r>
+        <w:t>arcyfelix</w:t>
+      </w:r>
+      <w:proofErr w:type="spellEnd"/>
+      <w:r>
+        <w:t>\Courses\In Progress - Learning Apache Maven\18 - Javadoc Plugin\18-JavadocPlugin\target\classes\com\github\arcyfelix\App.class]]</w:t>
+      </w:r>
+    </w:p>
+    <w:p>
+      <w:r>
+        <w:t>[total 526ms]</w:t>
+      </w:r>
+    </w:p>
+    <w:p>
+      <w:r>
+        <w:t>[INFO]</w:t>
+      </w:r>
+    </w:p>
+    <w:p>
+      <w:r>
+        <w:t>[INFO] --- maven-javadoc-plugin:2.10.1:jar (attach-</w:t>
+      </w:r>
+      <w:proofErr w:type="spellStart"/>
+      <w:r>
+        <w:t>javadocs</w:t>
+      </w:r>
+      <w:proofErr w:type="spellEnd"/>
+      <w:r>
+        <w:t>) @ 18-JavadocPlugin ---</w:t>
+      </w:r>
+    </w:p>
+    <w:p>
+      <w:r>
+        <w:t>[INFO]</w:t>
+      </w:r>
+    </w:p>
+    <w:p>
+      <w:r>
+        <w:t xml:space="preserve">Loading source files for package </w:t>
+      </w:r>
+      <w:proofErr w:type="spellStart"/>
+      <w:proofErr w:type="gramStart"/>
+      <w:r>
+        <w:t>com.github</w:t>
+      </w:r>
+      <w:proofErr w:type="gramEnd"/>
+      <w:r>
+        <w:t>.arcyfelix</w:t>
+      </w:r>
+      <w:proofErr w:type="spellEnd"/>
+      <w:r>
+        <w:t>...</w:t>
+      </w:r>
+    </w:p>
+    <w:p>
+      <w:r>
+        <w:t>Constructing Javadoc information...</w:t>
+      </w:r>
+    </w:p>
+    <w:p>
+      <w:r>
+        <w:t xml:space="preserve">Standard </w:t>
+      </w:r>
+      <w:proofErr w:type="spellStart"/>
+      <w:r>
+        <w:t>Doclet</w:t>
+      </w:r>
+      <w:proofErr w:type="spellEnd"/>
+      <w:r>
+        <w:t xml:space="preserve"> version 1.8.0_151</w:t>
+      </w:r>
+    </w:p>
+    <w:p>
+      <w:r>
+        <w:t>Building tree for all the packages and classes...</w:t>
+      </w:r>
+    </w:p>
+    <w:p>
+      <w:r>
+        <w:t>Generating D:\1 GitHub\</w:t>
+      </w:r>
+      <w:proofErr w:type="spellStart"/>
+      <w:r>
+        <w:t>arcyfelix</w:t>
+      </w:r>
+      <w:proofErr w:type="spellEnd"/>
+      <w:r>
+        <w:t>\Courses\In Progress - Learning Apache Maven\18 - Javadoc Plugin\18-JavadocPlugin\target\apidocs\com\github\arcyfelix\AdditionalClass.html...</w:t>
+      </w:r>
+    </w:p>
+    <w:p>
+      <w:r>
+        <w:t>Generating D:\1 GitHub\</w:t>
+      </w:r>
+      <w:proofErr w:type="spellStart"/>
+      <w:r>
+        <w:t>arcyfelix</w:t>
+      </w:r>
+      <w:proofErr w:type="spellEnd"/>
+      <w:r>
+        <w:t>\Courses\In Progress - Learning Apache Maven\18 - Javadoc Plugin\18-JavadocPlugin\target\apidocs\com\github\arcyfelix\App.html...</w:t>
+      </w:r>
+    </w:p>
+    <w:p>
+      <w:r>
+        <w:t>Generating D:\1 GitHub\</w:t>
+      </w:r>
+      <w:proofErr w:type="spellStart"/>
+      <w:r>
+        <w:t>arcyfelix</w:t>
+      </w:r>
+      <w:proofErr w:type="spellEnd"/>
+      <w:r>
+        <w:t>\Courses\In Progress - Learning Apache Maven\18 - Javadoc Plugin\18-JavadocPlugin\target\apidocs\com\github\arcyfelix\package-frame.html...</w:t>
+      </w:r>
+    </w:p>
+    <w:p>
+      <w:r>
+        <w:t>Generating D:\1 GitHub\</w:t>
+      </w:r>
+      <w:proofErr w:type="spellStart"/>
+      <w:r>
+        <w:t>arcyfelix</w:t>
+      </w:r>
+      <w:proofErr w:type="spellEnd"/>
+      <w:r>
+        <w:t>\Courses\In Progress - Learning Apache Maven\18 - Javadoc Plugin\18-JavadocPlugin\target\apidocs\com\github\arcyfelix\package-summary.html...</w:t>
+      </w:r>
+    </w:p>
+    <w:p>
+      <w:r>
+        <w:t>Generating D:\1 GitHub\</w:t>
+      </w:r>
+      <w:proofErr w:type="spellStart"/>
+      <w:r>
+        <w:t>arcyfelix</w:t>
+      </w:r>
+      <w:proofErr w:type="spellEnd"/>
+      <w:r>
+        <w:t>\Courses\In Progress - Learning Apache Maven\18 - Javadoc Plugin\18-JavadocPlugin\target\apidocs\com\github\arcyfelix\package-tree.html...</w:t>
+      </w:r>
+    </w:p>
+    <w:p>
+      <w:r>
+        <w:t>Generating D:\1 GitHub\</w:t>
+      </w:r>
+      <w:proofErr w:type="spellStart"/>
+      <w:r>
+        <w:t>arcyfelix</w:t>
+      </w:r>
+      <w:proofErr w:type="spellEnd"/>
+      <w:r>
+        <w:t>\Courses\In Progress - Learning Apache Maven\18 - Javadoc Plugin\18-JavadocPlugin\target\</w:t>
+      </w:r>
+      <w:proofErr w:type="spellStart"/>
+      <w:r>
+        <w:t>apidocs</w:t>
+      </w:r>
+      <w:proofErr w:type="spellEnd"/>
+      <w:r>
+        <w:t>\constant-values.html...</w:t>
+      </w:r>
+    </w:p>
+    <w:p>
+      <w:r>
+        <w:t>Generating D:\1 GitHub\</w:t>
+      </w:r>
+      <w:proofErr w:type="spellStart"/>
+      <w:r>
+        <w:t>arcyfelix</w:t>
+      </w:r>
+      <w:proofErr w:type="spellEnd"/>
+      <w:r>
+        <w:t>\Courses\In Progress - Learning Apache Maven\18 - Javadoc Plugin\18-JavadocPlugin\target\apidocs\com\github\arcyfelix\class-use\App.html...</w:t>
+      </w:r>
+    </w:p>
+    <w:p>
+      <w:r>
+        <w:t>Generating D:\1 GitHub\</w:t>
+      </w:r>
+      <w:proofErr w:type="spellStart"/>
+      <w:r>
+        <w:t>arcyfelix</w:t>
+      </w:r>
+      <w:proofErr w:type="spellEnd"/>
+      <w:r>
+        <w:t>\Courses\In Progress - Learning Apache Maven\18 - Javadoc Plugin\18-JavadocPlugin\target\apidocs\com\github\arcyfelix\class-use\AdditionalClass.html...</w:t>
+      </w:r>
+    </w:p>
+    <w:p>
+      <w:r>
+        <w:lastRenderedPageBreak/>
+        <w:t>Generating D:\1 GitHub\</w:t>
+      </w:r>
+      <w:proofErr w:type="spellStart"/>
+      <w:r>
+        <w:t>arcyfelix</w:t>
+      </w:r>
+      <w:proofErr w:type="spellEnd"/>
+      <w:r>
+        <w:t>\Courses\In Progress - Learning Apache Maven\18 - Javadoc Plugin\18-JavadocPlugin\target\apidocs\com\github\arcyfelix\package-use.html...</w:t>
+      </w:r>
+    </w:p>
+    <w:p>
+      <w:r>
+        <w:t>Building index for all the packages and classes...</w:t>
+      </w:r>
+    </w:p>
+    <w:p>
+      <w:r>
+        <w:t>Generating D:\1 GitHub\</w:t>
+      </w:r>
+      <w:proofErr w:type="spellStart"/>
+      <w:r>
+        <w:t>arcyfelix</w:t>
+      </w:r>
+      <w:proofErr w:type="spellEnd"/>
+      <w:r>
+        <w:t>\Courses\In Progress - Learning Apache Maven\18 - Javadoc Plugin\18-JavadocPlugin\target\</w:t>
+      </w:r>
+      <w:proofErr w:type="spellStart"/>
+      <w:r>
+        <w:t>apidocs</w:t>
+      </w:r>
+      <w:proofErr w:type="spellEnd"/>
+      <w:r>
+        <w:t>\overview-tree.html...</w:t>
+      </w:r>
+    </w:p>
+    <w:p>
+      <w:r>
+        <w:t>Generating D:\1 GitHub\</w:t>
+      </w:r>
+      <w:proofErr w:type="spellStart"/>
+      <w:r>
+        <w:t>arcyfelix</w:t>
+      </w:r>
+      <w:proofErr w:type="spellEnd"/>
+      <w:r>
+        <w:t>\Courses\In Progress - Learning Apache Maven\18 - Javadoc Plugin\18-JavadocPlugin\target\</w:t>
+      </w:r>
+      <w:proofErr w:type="spellStart"/>
+      <w:r>
+        <w:t>apidocs</w:t>
+      </w:r>
+      <w:proofErr w:type="spellEnd"/>
+      <w:r>
+        <w:t>\index-all.html...</w:t>
+      </w:r>
+    </w:p>
+    <w:p>
+      <w:r>
+        <w:t>Generating D:\1 GitHub\</w:t>
+      </w:r>
+      <w:proofErr w:type="spellStart"/>
+      <w:r>
+        <w:t>arcyfelix</w:t>
+      </w:r>
+      <w:proofErr w:type="spellEnd"/>
+      <w:r>
+        <w:t>\Courses\In Progress - Learning Apache Maven\18 - Javadoc Plugin\18-JavadocPlugin\target\</w:t>
+      </w:r>
+      <w:proofErr w:type="spellStart"/>
+      <w:r>
+        <w:t>apidocs</w:t>
+      </w:r>
+      <w:proofErr w:type="spellEnd"/>
+      <w:r>
+        <w:t>\deprecated-list.html...</w:t>
+      </w:r>
+    </w:p>
+    <w:p>
+      <w:r>
+        <w:t>Building index for all classes...</w:t>
+      </w:r>
+    </w:p>
+    <w:p>
+      <w:r>
+        <w:t>Generating D:\1 GitHub\</w:t>
+      </w:r>
+      <w:proofErr w:type="spellStart"/>
+      <w:r>
+        <w:t>arcyfelix</w:t>
+      </w:r>
+      <w:proofErr w:type="spellEnd"/>
+      <w:r>
+        <w:t>\Courses\In Progress - Learning Apache Maven\18 - Javadoc Plugin\18-JavadocPlugin\target\</w:t>
+      </w:r>
+      <w:proofErr w:type="spellStart"/>
+      <w:r>
+        <w:t>apidocs</w:t>
+      </w:r>
+      <w:proofErr w:type="spellEnd"/>
+      <w:r>
+        <w:t>\allclasses-frame.html...</w:t>
+      </w:r>
+    </w:p>
+    <w:p>
+      <w:r>
+        <w:t>Generating D:\1 GitHub\</w:t>
+      </w:r>
+      <w:proofErr w:type="spellStart"/>
+      <w:r>
+        <w:t>arcyfelix</w:t>
+      </w:r>
+      <w:proofErr w:type="spellEnd"/>
+      <w:r>
+        <w:t>\Courses\In Progress - Learning Apache Maven\18 - Javadoc Plugin\18-JavadocPlugin\target\apidocs\allclasses-noframe.html...</w:t>
+      </w:r>
+    </w:p>
+    <w:p>
+      <w:r>
+        <w:t>Generating D:\1 GitHub\</w:t>
+      </w:r>
+      <w:proofErr w:type="spellStart"/>
+      <w:r>
+        <w:t>arcyfelix</w:t>
+      </w:r>
+      <w:proofErr w:type="spellEnd"/>
+      <w:r>
+        <w:t>\Courses\In Progress - Learning Apache Maven\18 - Javadoc Plugin\18-JavadocPlugin\target\</w:t>
+      </w:r>
+      <w:proofErr w:type="spellStart"/>
+      <w:r>
+        <w:t>apidocs</w:t>
+      </w:r>
+      <w:proofErr w:type="spellEnd"/>
+      <w:r>
+        <w:t>\index.html...</w:t>
+      </w:r>
+    </w:p>
+    <w:p/>
+    <w:p>
+      <w:r>
+        <w:t>Generating D:\1 GitHub\</w:t>
+      </w:r>
+      <w:proofErr w:type="spellStart"/>
+      <w:r>
+        <w:t>arcyfelix</w:t>
+      </w:r>
+      <w:proofErr w:type="spellEnd"/>
+      <w:r>
+        <w:t>\Courses\In Progress - Learning Apache Maven\18 - Javadoc Plugin\18-JavadocPlugin\target\</w:t>
+      </w:r>
+      <w:proofErr w:type="spellStart"/>
+      <w:r>
+        <w:t>apidocs</w:t>
+      </w:r>
+      <w:proofErr w:type="spellEnd"/>
+      <w:r>
+        <w:t>\help-doc.html</w:t>
+      </w:r>
+    </w:p>
+    <w:p>
+      <w:r>
+        <w:t>...</w:t>
       </w:r>
     </w:p>
     <w:p>
@@ -131,7 +1498,393 @@
       </w:r>
       <w:proofErr w:type="spellEnd"/>
       <w:r>
-        <w:t>\Courses\In Progress - Learning Apache Maven\17 - JAR Plugin\17-JARPluginTestProject\target\17-JARPluginTestProject-1.0.jar</w:t>
+        <w:t>\Courses\In Progress - Learning Apache Maven\18 - Javadoc Plugin\18-JavadocPlugin\target\18-JavadocPlugin-1.0-javadoc.jar</w:t>
+      </w:r>
+    </w:p>
+    <w:p>
+      <w:r>
+        <w:t>[INFO]</w:t>
+      </w:r>
+    </w:p>
+    <w:p>
+      <w:r>
+        <w:t>[INFO] --- maven-javadoc-plugin:2.10.1:jar (default) @ 18-JavadocPlugin ---</w:t>
+      </w:r>
+    </w:p>
+    <w:p>
+      <w:r>
+        <w:t>[INFO]</w:t>
+      </w:r>
+    </w:p>
+    <w:p>
+      <w:r>
+        <w:t xml:space="preserve">Loading source files for package </w:t>
+      </w:r>
+      <w:proofErr w:type="spellStart"/>
+      <w:proofErr w:type="gramStart"/>
+      <w:r>
+        <w:t>com.github</w:t>
+      </w:r>
+      <w:proofErr w:type="gramEnd"/>
+      <w:r>
+        <w:t>.arcyfelix</w:t>
+      </w:r>
+      <w:proofErr w:type="spellEnd"/>
+      <w:r>
+        <w:t>...</w:t>
+      </w:r>
+    </w:p>
+    <w:p>
+      <w:r>
+        <w:t>Constructing Javadoc information...</w:t>
+      </w:r>
+    </w:p>
+    <w:p>
+      <w:r>
+        <w:t xml:space="preserve">Standard </w:t>
+      </w:r>
+      <w:proofErr w:type="spellStart"/>
+      <w:r>
+        <w:t>Doclet</w:t>
+      </w:r>
+      <w:proofErr w:type="spellEnd"/>
+      <w:r>
+        <w:t xml:space="preserve"> version 1.8.0_151</w:t>
+      </w:r>
+    </w:p>
+    <w:p>
+      <w:r>
+        <w:t>Building tree for all the packages and classes...</w:t>
+      </w:r>
+    </w:p>
+    <w:p>
+      <w:r>
+        <w:t>Generating D:\1 GitHub\</w:t>
+      </w:r>
+      <w:proofErr w:type="spellStart"/>
+      <w:r>
+        <w:t>arcyfelix</w:t>
+      </w:r>
+      <w:proofErr w:type="spellEnd"/>
+      <w:r>
+        <w:t>\Courses\In Progress - Learning Apache Maven\18 - Javadoc Plugin\18-JavadocPlugin\target\apidocs\com\github\arcyfelix\AdditionalClass.html...</w:t>
+      </w:r>
+    </w:p>
+    <w:p>
+      <w:r>
+        <w:t>Generating D:\1 GitHub\</w:t>
+      </w:r>
+      <w:proofErr w:type="spellStart"/>
+      <w:r>
+        <w:t>arcyfelix</w:t>
+      </w:r>
+      <w:proofErr w:type="spellEnd"/>
+      <w:r>
+        <w:t>\Courses\In Progress - Learning Apache Maven\18 - Javadoc Plugin\18-JavadocPlugin\target\apidocs\com\github\arcyfelix\App.html...</w:t>
+      </w:r>
+    </w:p>
+    <w:p>
+      <w:r>
+        <w:t>Generating D:\1 GitHub\</w:t>
+      </w:r>
+      <w:proofErr w:type="spellStart"/>
+      <w:r>
+        <w:t>arcyfelix</w:t>
+      </w:r>
+      <w:proofErr w:type="spellEnd"/>
+      <w:r>
+        <w:t>\Courses\In Progress - Learning Apache Maven\18 - Javadoc Plugin\18-JavadocPlugin\target\apidocs\com\github\arcyfelix\package-frame.html...</w:t>
+      </w:r>
+    </w:p>
+    <w:p>
+      <w:r>
+        <w:lastRenderedPageBreak/>
+        <w:t>Generating D:\1 GitHub\</w:t>
+      </w:r>
+      <w:proofErr w:type="spellStart"/>
+      <w:r>
+        <w:t>arcyfelix</w:t>
+      </w:r>
+      <w:proofErr w:type="spellEnd"/>
+      <w:r>
+        <w:t>\Courses\In Progress - Learning Apache Maven\18 - Javadoc Plugin\18-JavadocPlugin\target\apidocs\com\github\arcyfelix\package-summary.html...</w:t>
+      </w:r>
+    </w:p>
+    <w:p>
+      <w:r>
+        <w:t>Generating D:\1 GitHub\</w:t>
+      </w:r>
+      <w:proofErr w:type="spellStart"/>
+      <w:r>
+        <w:t>arcyfelix</w:t>
+      </w:r>
+      <w:proofErr w:type="spellEnd"/>
+      <w:r>
+        <w:t>\Courses\In Progress - Learning Apache Maven\18 - Javadoc Plugin\18-JavadocPlugin\target\apidocs\com\github\arcyfelix\package-tree.html...</w:t>
+      </w:r>
+    </w:p>
+    <w:p>
+      <w:r>
+        <w:t>Generating D:\1 GitHub\</w:t>
+      </w:r>
+      <w:proofErr w:type="spellStart"/>
+      <w:r>
+        <w:t>arcyfelix</w:t>
+      </w:r>
+      <w:proofErr w:type="spellEnd"/>
+      <w:r>
+        <w:t>\Courses\In Progress - Learning Apache Maven\18 - Javadoc Plugin\18-JavadocPlugin\target\</w:t>
+      </w:r>
+      <w:proofErr w:type="spellStart"/>
+      <w:r>
+        <w:t>apidocs</w:t>
+      </w:r>
+      <w:proofErr w:type="spellEnd"/>
+      <w:r>
+        <w:t>\constant-values.html...</w:t>
+      </w:r>
+    </w:p>
+    <w:p>
+      <w:r>
+        <w:t>Generating D:\1 GitHub\</w:t>
+      </w:r>
+      <w:proofErr w:type="spellStart"/>
+      <w:r>
+        <w:t>arcyfelix</w:t>
+      </w:r>
+      <w:proofErr w:type="spellEnd"/>
+      <w:r>
+        <w:t>\Courses\In Progress - Learning Apache Maven\18 - Javadoc Plugin\18-JavadocPlugin\target\apidocs\com\github\arcyfelix\class-use\App.html...</w:t>
+      </w:r>
+    </w:p>
+    <w:p>
+      <w:r>
+        <w:t>Generating D:\1 GitHub\</w:t>
+      </w:r>
+      <w:proofErr w:type="spellStart"/>
+      <w:r>
+        <w:t>arcyfelix</w:t>
+      </w:r>
+      <w:proofErr w:type="spellEnd"/>
+      <w:r>
+        <w:t>\Courses\In Progress - Learning Apache Maven\18 - Javadoc Plugin\18-JavadocPlugin\target\apidocs\com\github\arcyfelix\class-use\AdditionalClass.html...</w:t>
+      </w:r>
+    </w:p>
+    <w:p>
+      <w:r>
+        <w:t>Generating D:\1 GitHub\</w:t>
+      </w:r>
+      <w:proofErr w:type="spellStart"/>
+      <w:r>
+        <w:t>arcyfelix</w:t>
+      </w:r>
+      <w:proofErr w:type="spellEnd"/>
+      <w:r>
+        <w:t>\Courses\In Progress - Learning Apache Maven\18 - Javadoc Plugin\18-JavadocPlugin\target\apidocs\com\github\arcyfelix\package-use.html...</w:t>
+      </w:r>
+    </w:p>
+    <w:p>
+      <w:r>
+        <w:t>Building index for all the packages and classes...</w:t>
+      </w:r>
+    </w:p>
+    <w:p>
+      <w:r>
+        <w:t>Generating D:\1 GitHub\</w:t>
+      </w:r>
+      <w:proofErr w:type="spellStart"/>
+      <w:r>
+        <w:t>arcyfelix</w:t>
+      </w:r>
+      <w:proofErr w:type="spellEnd"/>
+      <w:r>
+        <w:t>\Courses\In Progress - Learning Apache Maven\18 - Javadoc Plugin\18-JavadocPlugin\target\</w:t>
+      </w:r>
+      <w:proofErr w:type="spellStart"/>
+      <w:r>
+        <w:t>apidocs</w:t>
+      </w:r>
+      <w:proofErr w:type="spellEnd"/>
+      <w:r>
+        <w:t>\overview-tree.html...</w:t>
+      </w:r>
+    </w:p>
+    <w:p>
+      <w:r>
+        <w:t>Generating D:\1 GitHub\</w:t>
+      </w:r>
+      <w:proofErr w:type="spellStart"/>
+      <w:r>
+        <w:t>arcyfelix</w:t>
+      </w:r>
+      <w:proofErr w:type="spellEnd"/>
+      <w:r>
+        <w:t>\Courses\In Progress - Learning Apache Maven\18 - Javadoc Plugin\18-JavadocPlugin\target\</w:t>
+      </w:r>
+      <w:proofErr w:type="spellStart"/>
+      <w:r>
+        <w:t>apidocs</w:t>
+      </w:r>
+      <w:proofErr w:type="spellEnd"/>
+      <w:r>
+        <w:t>\index-all.htm</w:t>
+      </w:r>
+    </w:p>
+    <w:p>
+      <w:r>
+        <w:t>l...</w:t>
+      </w:r>
+    </w:p>
+    <w:p>
+      <w:r>
+        <w:t>Generating D:\1 GitHub\</w:t>
+      </w:r>
+      <w:proofErr w:type="spellStart"/>
+      <w:r>
+        <w:t>arcyfelix</w:t>
+      </w:r>
+      <w:proofErr w:type="spellEnd"/>
+      <w:r>
+        <w:t>\Courses\In Progress - Learning Apache Maven\18 - Javadoc Plugin\18-JavadocPlugin\target\</w:t>
+      </w:r>
+      <w:proofErr w:type="spellStart"/>
+      <w:r>
+        <w:t>apidocs</w:t>
+      </w:r>
+      <w:proofErr w:type="spellEnd"/>
+      <w:r>
+        <w:t>\deprecated-list.html...</w:t>
+      </w:r>
+    </w:p>
+    <w:p>
+      <w:r>
+        <w:t>Building index for all classes...</w:t>
+      </w:r>
+    </w:p>
+    <w:p>
+      <w:r>
+        <w:t>Generating D:\1 GitHub\</w:t>
+      </w:r>
+      <w:proofErr w:type="spellStart"/>
+      <w:r>
+        <w:t>arcyfelix</w:t>
+      </w:r>
+      <w:proofErr w:type="spellEnd"/>
+      <w:r>
+        <w:t>\Courses\In Progress - Learning Apache Maven\18 - Javadoc Plugin\18-JavadocPlugin\target\</w:t>
+      </w:r>
+      <w:proofErr w:type="spellStart"/>
+      <w:r>
+        <w:t>apidocs</w:t>
+      </w:r>
+      <w:proofErr w:type="spellEnd"/>
+      <w:r>
+        <w:t>\</w:t>
+      </w:r>
+      <w:proofErr w:type="spellStart"/>
+      <w:r>
+        <w:t>allclasses-fr</w:t>
+      </w:r>
+      <w:proofErr w:type="spellEnd"/>
+    </w:p>
+    <w:p>
+      <w:r>
+        <w:t>ame.html...</w:t>
+      </w:r>
+    </w:p>
+    <w:p>
+      <w:r>
+        <w:t>Generating D:\1 GitHub\</w:t>
+      </w:r>
+      <w:proofErr w:type="spellStart"/>
+      <w:r>
+        <w:t>arcyfelix</w:t>
+      </w:r>
+      <w:proofErr w:type="spellEnd"/>
+      <w:r>
+        <w:t>\Courses\In Progress - Learning Apache Maven\18 - Javadoc Plugin\18-JavadocPlugin\target\</w:t>
+      </w:r>
+      <w:proofErr w:type="spellStart"/>
+      <w:r>
+        <w:t>apidocs</w:t>
+      </w:r>
+      <w:proofErr w:type="spellEnd"/>
+      <w:r>
+        <w:t>\</w:t>
+      </w:r>
+      <w:proofErr w:type="spellStart"/>
+      <w:r>
+        <w:t>allclasses</w:t>
+      </w:r>
+      <w:proofErr w:type="spellEnd"/>
+      <w:r>
+        <w:t>-no</w:t>
+      </w:r>
+    </w:p>
+    <w:p>
+      <w:r>
+        <w:t>frame.html...</w:t>
+      </w:r>
+    </w:p>
+    <w:p>
+      <w:r>
+        <w:t>Generating D:\1 GitHub\</w:t>
+      </w:r>
+      <w:proofErr w:type="spellStart"/>
+      <w:r>
+        <w:t>arcyfelix</w:t>
+      </w:r>
+      <w:proofErr w:type="spellEnd"/>
+      <w:r>
+        <w:t>\Courses\In Progress - Learning Apache Maven\18 - Javadoc Plugin\18-JavadocPlugin\target\</w:t>
+      </w:r>
+      <w:proofErr w:type="spellStart"/>
+      <w:r>
+        <w:t>apidocs</w:t>
+      </w:r>
+      <w:proofErr w:type="spellEnd"/>
+      <w:r>
+        <w:t>\index.html...</w:t>
+      </w:r>
+    </w:p>
+    <w:p/>
+    <w:p>
+      <w:r>
+        <w:t>Generating D:\1 GitHub\</w:t>
+      </w:r>
+      <w:proofErr w:type="spellStart"/>
+      <w:r>
+        <w:t>arcyfelix</w:t>
+      </w:r>
+      <w:proofErr w:type="spellEnd"/>
+      <w:r>
+        <w:t>\Courses\In Progress - Learning Apache Maven\18 - Javadoc Plugin\18-JavadocPlugin\target\</w:t>
+      </w:r>
+      <w:proofErr w:type="spellStart"/>
+      <w:r>
+        <w:t>apidocs</w:t>
+      </w:r>
+      <w:proofErr w:type="spellEnd"/>
+      <w:r>
+        <w:t>\help-doc.html</w:t>
+      </w:r>
+    </w:p>
+    <w:p>
+      <w:r>
+        <w:t>...</w:t>
+      </w:r>
+    </w:p>
+    <w:p>
+      <w:r>
+        <w:t>[INFO] Building jar: D:\1 GitHub\</w:t>
+      </w:r>
+      <w:proofErr w:type="spellStart"/>
+      <w:r>
+        <w:t>arcyfelix</w:t>
+      </w:r>
+      <w:proofErr w:type="spellEnd"/>
+      <w:r>
+        <w:t>\Courses\In Progress - Learning Apache Maven\18 - Javadoc Plugin\18-JavadocPlugin\target\18-JavadocPlugin-1.0-javadoc.jar</w:t>
       </w:r>
     </w:p>
     <w:p>
@@ -141,6 +1894,7 @@
     </w:p>
     <w:p>
       <w:r>
+        <w:lastRenderedPageBreak/>
         <w:t>[INFO] BUILD SUCCESS</w:t>
       </w:r>
     </w:p>
@@ -151,17 +1905,17 @@
     </w:p>
     <w:p>
       <w:r>
-        <w:t>[INFO] Total time: 1.411 s</w:t>
-      </w:r>
-    </w:p>
-    <w:p>
-      <w:r>
-        <w:t>[INFO] Finished at: 2017-11-10T21:06:43Z</w:t>
-      </w:r>
-    </w:p>
-    <w:p>
-      <w:r>
-        <w:t>[INFO] Final Memory: 7M/123M</w:t>
+        <w:t>[INFO] Total time: 9.381 s</w:t>
+      </w:r>
+    </w:p>
+    <w:p>
+      <w:r>
+        <w:t>[INFO] Finished at: 2017-11-11T11:07:56Z</w:t>
+      </w:r>
+    </w:p>
+    <w:p>
+      <w:r>
+        <w:t>[INFO] Final Memory: 17M/166M</w:t>
       </w:r>
     </w:p>
     <w:p>
@@ -169,6 +1923,8 @@
         <w:t>[INFO] ------------------------------------------------------------------------</w:t>
       </w:r>
     </w:p>
+    <w:p/>
+    <w:p/>
     <w:sectPr>
       <w:pgSz w:w="11906" w:h="16838"/>
       <w:pgMar w:top="1440" w:right="1440" w:bottom="1440" w:left="1440" w:header="708" w:footer="708" w:gutter="0"/>

</xml_diff>